<commit_message>
commit after adding a pdf
</commit_message>
<xml_diff>
--- a/Gorbik_Daniil_RGR.docx
+++ b/Gorbik_Daniil_RGR.docx
@@ -23347,6 +23347,60 @@
           <w:szCs w:val="28"/>
         </w:rPr>
         <w:br/>
+      </w:r>
+      <w:r>
+        <w:drawing>
+          <wp:anchor behindDoc="0" distT="0" distB="0" distL="0" distR="0" simplePos="0" locked="0" layoutInCell="0" allowOverlap="1" relativeHeight="30">
+            <wp:simplePos x="0" y="0"/>
+            <wp:positionH relativeFrom="column">
+              <wp:align>center</wp:align>
+            </wp:positionH>
+            <wp:positionV relativeFrom="paragraph">
+              <wp:posOffset>635</wp:posOffset>
+            </wp:positionV>
+            <wp:extent cx="5940425" cy="2840355"/>
+            <wp:effectExtent l="0" t="0" r="0" b="0"/>
+            <wp:wrapSquare wrapText="largest"/>
+            <wp:docPr id="29" name="Изображение27" descr=""/>
+            <wp:cNvGraphicFramePr>
+              <a:graphicFrameLocks xmlns:a="http://schemas.openxmlformats.org/drawingml/2006/main" noChangeAspect="1"/>
+            </wp:cNvGraphicFramePr>
+            <a:graphic xmlns:a="http://schemas.openxmlformats.org/drawingml/2006/main">
+              <a:graphicData uri="http://schemas.openxmlformats.org/drawingml/2006/picture">
+                <pic:pic xmlns:pic="http://schemas.openxmlformats.org/drawingml/2006/picture">
+                  <pic:nvPicPr>
+                    <pic:cNvPr id="29" name="Изображение27" descr=""/>
+                    <pic:cNvPicPr>
+                      <a:picLocks noChangeAspect="1" noChangeArrowheads="1"/>
+                    </pic:cNvPicPr>
+                  </pic:nvPicPr>
+                  <pic:blipFill>
+                    <a:blip r:embed="rId28"/>
+                    <a:stretch>
+                      <a:fillRect/>
+                    </a:stretch>
+                  </pic:blipFill>
+                  <pic:spPr bwMode="auto">
+                    <a:xfrm>
+                      <a:off x="0" y="0"/>
+                      <a:ext cx="5940425" cy="2840355"/>
+                    </a:xfrm>
+                    <a:prstGeom prst="rect">
+                      <a:avLst/>
+                    </a:prstGeom>
+                  </pic:spPr>
+                </pic:pic>
+              </a:graphicData>
+            </a:graphic>
+          </wp:anchor>
+        </w:drawing>
+      </w:r>
+      <w:r>
+        <w:rPr>
+          <w:rFonts w:ascii="Times New Roman" w:hAnsi="Times New Roman"/>
+          <w:sz w:val="28"/>
+          <w:szCs w:val="28"/>
+        </w:rPr>
         <w:br/>
         <w:br/>
         <w:t xml:space="preserve">Посилання на репозиторій: </w:t>

</xml_diff>

<commit_message>
changed generation dooking data
</commit_message>
<xml_diff>
--- a/Gorbik_Daniil_RGR.docx
+++ b/Gorbik_Daniil_RGR.docx
@@ -7528,7 +7528,7 @@
           <mc:Choice Requires="wps">
             <w:drawing>
               <wp:inline distT="0" distB="0" distL="0" distR="0" wp14:anchorId="1F66BEF6">
-                <wp:extent cx="5946775" cy="25400"/>
+                <wp:extent cx="5947410" cy="26035"/>
                 <wp:effectExtent l="0" t="0" r="0" b="0"/>
                 <wp:docPr id="19" name="Фигура1"/>
                 <a:graphic xmlns:a="http://schemas.openxmlformats.org/drawingml/2006/main">
@@ -7538,7 +7538,7 @@
                       <wps:spPr>
                         <a:xfrm>
                           <a:off x="0" y="0"/>
-                          <a:ext cx="5946120" cy="24840"/>
+                          <a:ext cx="5946840" cy="25560"/>
                         </a:xfrm>
                         <a:prstGeom prst="rect">
                           <a:avLst/>
@@ -7565,7 +7565,7 @@
           </mc:Choice>
           <mc:Fallback>
             <w:pict>
-              <v:rect id="shape_0" ID="Фигура1" path="m0,0l-2147483645,0l-2147483645,-2147483646l0,-2147483646xe" fillcolor="#a0a0a0" stroked="f" o:allowincell="f" style="position:absolute;margin-left:0pt;margin-top:-2pt;width:468.15pt;height:1.9pt;mso-wrap-style:none;v-text-anchor:middle;mso-position-vertical:top" wp14:anchorId="1F66BEF6">
+              <v:rect id="shape_0" ID="Фигура1" path="m0,0l-2147483645,0l-2147483645,-2147483646l0,-2147483646xe" fillcolor="#a0a0a0" stroked="f" o:allowincell="f" style="position:absolute;margin-left:0pt;margin-top:-2.05pt;width:468.2pt;height:1.95pt;mso-wrap-style:none;v-text-anchor:middle;mso-position-vertical:top" wp14:anchorId="1F66BEF6">
                 <v:fill o:detectmouseclick="t" type="solid" color2="#5f5f5f"/>
                 <v:stroke color="#3465a4" joinstyle="round" endcap="flat"/>
                 <w10:wrap type="square"/>
@@ -7712,7 +7712,7 @@
           <mc:Choice Requires="wps">
             <w:drawing>
               <wp:inline distT="0" distB="0" distL="0" distR="0" wp14:anchorId="1BA7EC55">
-                <wp:extent cx="5946775" cy="25400"/>
+                <wp:extent cx="5947410" cy="26035"/>
                 <wp:effectExtent l="0" t="0" r="0" b="0"/>
                 <wp:docPr id="21" name="Фигура2"/>
                 <a:graphic xmlns:a="http://schemas.openxmlformats.org/drawingml/2006/main">
@@ -7722,7 +7722,7 @@
                       <wps:spPr>
                         <a:xfrm>
                           <a:off x="0" y="0"/>
-                          <a:ext cx="5946120" cy="24840"/>
+                          <a:ext cx="5946840" cy="25560"/>
                         </a:xfrm>
                         <a:prstGeom prst="rect">
                           <a:avLst/>
@@ -7749,7 +7749,7 @@
           </mc:Choice>
           <mc:Fallback>
             <w:pict>
-              <v:rect id="shape_0" ID="Фигура2" path="m0,0l-2147483645,0l-2147483645,-2147483646l0,-2147483646xe" fillcolor="#a0a0a0" stroked="f" o:allowincell="f" style="position:absolute;margin-left:0pt;margin-top:-2pt;width:468.15pt;height:1.9pt;mso-wrap-style:none;v-text-anchor:middle;mso-position-vertical:top" wp14:anchorId="1BA7EC55">
+              <v:rect id="shape_0" ID="Фигура2" path="m0,0l-2147483645,0l-2147483645,-2147483646l0,-2147483646xe" fillcolor="#a0a0a0" stroked="f" o:allowincell="f" style="position:absolute;margin-left:0pt;margin-top:-2.05pt;width:468.2pt;height:1.95pt;mso-wrap-style:none;v-text-anchor:middle;mso-position-vertical:top" wp14:anchorId="1BA7EC55">
                 <v:fill o:detectmouseclick="t" type="solid" color2="#5f5f5f"/>
                 <v:stroke color="#3465a4" joinstyle="round" endcap="flat"/>
                 <w10:wrap type="square"/>
@@ -9241,7 +9241,7 @@
           <w:szCs w:val="28"/>
         </w:rPr>
         <w:drawing>
-          <wp:anchor behindDoc="0" distT="0" distB="0" distL="0" distR="0" simplePos="0" locked="0" layoutInCell="0" allowOverlap="1" relativeHeight="29">
+          <wp:anchor behindDoc="0" distT="0" distB="0" distL="0" distR="0" simplePos="0" locked="0" layoutInCell="0" allowOverlap="1" relativeHeight="30">
             <wp:simplePos x="0" y="0"/>
             <wp:positionH relativeFrom="column">
               <wp:align>center</wp:align>
@@ -9249,7 +9249,7 @@
             <wp:positionV relativeFrom="paragraph">
               <wp:posOffset>635</wp:posOffset>
             </wp:positionV>
-            <wp:extent cx="5390515" cy="4391660"/>
+            <wp:extent cx="5351780" cy="4302125"/>
             <wp:effectExtent l="0" t="0" r="0" b="0"/>
             <wp:wrapSquare wrapText="largest"/>
             <wp:docPr id="27" name="Изображение25" descr=""/>
@@ -9274,7 +9274,7 @@
                   <pic:spPr bwMode="auto">
                     <a:xfrm>
                       <a:off x="0" y="0"/>
-                      <a:ext cx="5390515" cy="4391660"/>
+                      <a:ext cx="5351780" cy="4302125"/>
                     </a:xfrm>
                     <a:prstGeom prst="rect">
                       <a:avLst/>
@@ -9648,116 +9648,6 @@
     <w:p>
       <w:pPr>
         <w:pStyle w:val="LOnormal"/>
-        <w:spacing w:before="0" w:after="0"/>
-        <w:rPr>
-          <w:rFonts w:ascii="Times New Roman" w:hAnsi="Times New Roman" w:eastAsia="Times New Roman" w:cs="Times New Roman"/>
-          <w:color w:val="000000"/>
-          <w:sz w:val="28"/>
-          <w:szCs w:val="28"/>
-          <w:lang w:val="en-US"/>
-        </w:rPr>
-      </w:pPr>
-      <w:r>
-        <w:rPr>
-          <w:rFonts w:eastAsia="Times New Roman" w:cs="Times New Roman" w:ascii="Times New Roman" w:hAnsi="Times New Roman"/>
-          <w:color w:val="000000"/>
-          <w:sz w:val="28"/>
-          <w:szCs w:val="28"/>
-          <w:lang w:val="en-US"/>
-        </w:rPr>
-      </w:r>
-    </w:p>
-    <w:p>
-      <w:pPr>
-        <w:pStyle w:val="LOnormal"/>
-        <w:spacing w:before="0" w:after="0"/>
-        <w:rPr>
-          <w:rFonts w:ascii="Times New Roman" w:hAnsi="Times New Roman" w:eastAsia="Times New Roman" w:cs="Times New Roman"/>
-          <w:color w:val="000000"/>
-          <w:sz w:val="28"/>
-          <w:szCs w:val="28"/>
-          <w:lang w:val="en-US"/>
-        </w:rPr>
-      </w:pPr>
-      <w:r>
-        <w:rPr>
-          <w:rFonts w:eastAsia="Times New Roman" w:cs="Times New Roman" w:ascii="Times New Roman" w:hAnsi="Times New Roman"/>
-          <w:color w:val="000000"/>
-          <w:sz w:val="28"/>
-          <w:szCs w:val="28"/>
-          <w:lang w:val="en-US"/>
-        </w:rPr>
-      </w:r>
-    </w:p>
-    <w:p>
-      <w:pPr>
-        <w:pStyle w:val="LOnormal"/>
-        <w:spacing w:before="0" w:after="0"/>
-        <w:rPr>
-          <w:rFonts w:ascii="Times New Roman" w:hAnsi="Times New Roman" w:eastAsia="Times New Roman" w:cs="Times New Roman"/>
-          <w:color w:val="000000"/>
-          <w:sz w:val="28"/>
-          <w:szCs w:val="28"/>
-          <w:lang w:val="en-US"/>
-        </w:rPr>
-      </w:pPr>
-      <w:r>
-        <w:rPr>
-          <w:rFonts w:eastAsia="Times New Roman" w:cs="Times New Roman" w:ascii="Times New Roman" w:hAnsi="Times New Roman"/>
-          <w:color w:val="000000"/>
-          <w:sz w:val="28"/>
-          <w:szCs w:val="28"/>
-          <w:lang w:val="en-US"/>
-        </w:rPr>
-      </w:r>
-    </w:p>
-    <w:p>
-      <w:pPr>
-        <w:pStyle w:val="LOnormal"/>
-        <w:spacing w:before="0" w:after="0"/>
-        <w:rPr>
-          <w:rFonts w:ascii="Times New Roman" w:hAnsi="Times New Roman" w:eastAsia="Times New Roman" w:cs="Times New Roman"/>
-          <w:color w:val="000000"/>
-          <w:sz w:val="28"/>
-          <w:szCs w:val="28"/>
-          <w:lang w:val="en-US"/>
-        </w:rPr>
-      </w:pPr>
-      <w:r>
-        <w:rPr>
-          <w:rFonts w:eastAsia="Times New Roman" w:cs="Times New Roman" w:ascii="Times New Roman" w:hAnsi="Times New Roman"/>
-          <w:color w:val="000000"/>
-          <w:sz w:val="28"/>
-          <w:szCs w:val="28"/>
-          <w:lang w:val="en-US"/>
-        </w:rPr>
-      </w:r>
-    </w:p>
-    <w:p>
-      <w:pPr>
-        <w:pStyle w:val="LOnormal"/>
-        <w:spacing w:before="0" w:after="0"/>
-        <w:rPr>
-          <w:rFonts w:ascii="Times New Roman" w:hAnsi="Times New Roman" w:eastAsia="Times New Roman" w:cs="Times New Roman"/>
-          <w:color w:val="000000"/>
-          <w:sz w:val="28"/>
-          <w:szCs w:val="28"/>
-          <w:lang w:val="en-US"/>
-        </w:rPr>
-      </w:pPr>
-      <w:r>
-        <w:rPr>
-          <w:rFonts w:eastAsia="Times New Roman" w:cs="Times New Roman" w:ascii="Times New Roman" w:hAnsi="Times New Roman"/>
-          <w:color w:val="000000"/>
-          <w:sz w:val="28"/>
-          <w:szCs w:val="28"/>
-          <w:lang w:val="en-US"/>
-        </w:rPr>
-      </w:r>
-    </w:p>
-    <w:p>
-      <w:pPr>
-        <w:pStyle w:val="LOnormal"/>
         <w:spacing w:before="60" w:after="0"/>
         <w:rPr>
           <w:rFonts w:ascii="Times New Roman" w:hAnsi="Times New Roman" w:eastAsia="Times New Roman" w:cs="Times New Roman"/>
@@ -9791,7 +9681,7 @@
       </w:pPr>
       <w:r>
         <w:drawing>
-          <wp:anchor behindDoc="0" distT="0" distB="0" distL="0" distR="0" simplePos="0" locked="0" layoutInCell="0" allowOverlap="1" relativeHeight="30">
+          <wp:anchor behindDoc="0" distT="0" distB="0" distL="0" distR="0" simplePos="0" locked="0" layoutInCell="0" allowOverlap="1" relativeHeight="29">
             <wp:simplePos x="0" y="0"/>
             <wp:positionH relativeFrom="column">
               <wp:align>center</wp:align>
@@ -12707,19 +12597,6 @@
       <w:pPr>
         <w:pStyle w:val="Normal"/>
         <w:shd w:fill="1E1F22"/>
-        <w:rPr>
-          <w:lang w:val="en-US"/>
-        </w:rPr>
-      </w:pPr>
-      <w:r>
-        <w:rPr>
-          <w:lang w:val="en-US"/>
-        </w:rPr>
-      </w:r>
-    </w:p>
-    <w:p>
-      <w:pPr>
-        <w:pStyle w:val="Normal"/>
         <w:rPr>
           <w:lang w:val="en-US"/>
         </w:rPr>

</xml_diff>